<commit_message>
Signup: backend work, egy error maradt TODO-val jelölve Viszont: users, pictures, ratings tábla változott
</commit_message>
<xml_diff>
--- a/docs/Projektterv_KÖ.docx
+++ b/docs/Projektterv_KÖ.docx
@@ -154,14 +154,7 @@
           <w:i/>
           <w:lang w:eastAsia="hu-HU"/>
         </w:rPr>
-        <w:t>Köles Bálint</w:t>
-      </w:r>
-      <w:r>
-        <w:rPr>
-          <w:i/>
-          <w:lang w:eastAsia="hu-HU"/>
-        </w:rPr>
-        <w:t>:</w:t>
+        <w:t>Köles Bálint:</w:t>
       </w:r>
     </w:p>
     <w:p>
@@ -181,13 +174,7 @@
         <w:rPr>
           <w:lang w:eastAsia="hu-HU"/>
         </w:rPr>
-        <w:t xml:space="preserve">Dokumentáció: AFD diagram, Egyed-esemény mátrix, </w:t>
-      </w:r>
-      <w:r>
-        <w:rPr>
-          <w:lang w:eastAsia="hu-HU"/>
-        </w:rPr>
-        <w:t>Szerep-funkció mátrix</w:t>
+        <w:t>Dokumentáció: AFD diagram, Egyed-esemény mátrix, Szerep-funkció mátrix</w:t>
       </w:r>
     </w:p>
     <w:p>
@@ -270,31 +257,7 @@
         <w:rPr>
           <w:lang w:eastAsia="hu-HU"/>
         </w:rPr>
-        <w:t xml:space="preserve">Dokumentáció: </w:t>
-      </w:r>
-      <w:r>
-        <w:rPr>
-          <w:lang w:eastAsia="hu-HU"/>
-        </w:rPr>
-        <w:t>EK</w:t>
-      </w:r>
-      <w:r>
-        <w:rPr>
-          <w:lang w:eastAsia="hu-HU"/>
-        </w:rPr>
-        <w:t xml:space="preserve"> diagram, </w:t>
-      </w:r>
-      <w:r>
-        <w:rPr>
-          <w:lang w:eastAsia="hu-HU"/>
-        </w:rPr>
-        <w:t xml:space="preserve">relációsémák, </w:t>
-      </w:r>
-      <w:r>
-        <w:rPr>
-          <w:lang w:eastAsia="hu-HU"/>
-        </w:rPr>
-        <w:t>táblatervek</w:t>
+        <w:t>Dokumentáció: EK diagram, relációsémák, táblatervek</w:t>
       </w:r>
     </w:p>
     <w:p>
@@ -388,14 +351,7 @@
           <w:color w:val="000000"/>
           <w:lang w:val="hu-HU"/>
         </w:rPr>
-        <w:t xml:space="preserve">A </w:t>
-      </w:r>
-      <w:r>
-        <w:rPr>
-          <w:color w:val="000000"/>
-          <w:lang w:val="hu-HU"/>
-        </w:rPr>
-        <w:t>feladatunk egy képmegosztó oldal megvalósítása.</w:t>
+        <w:t>A feladatunk egy képmegosztó oldal megvalósítása.</w:t>
       </w:r>
     </w:p>
     <w:p>
@@ -418,60 +374,25 @@
           <w:color w:val="000000"/>
           <w:lang w:val="hu-HU"/>
         </w:rPr>
-        <w:t>oldalt látja, ill. van lehetősége regisztrálni. Bejelentkezés után már mindenki felhasználónak számít és át lesz irányítva a saját profiljára</w:t>
-      </w:r>
-      <w:r>
-        <w:rPr>
-          <w:color w:val="000000"/>
-          <w:lang w:val="hu-HU"/>
-        </w:rPr>
-        <w:t>. Innen lehetősége van szerkeszteni a saját adatait, feltölteni új képeket és módosítani a meglévőket. Néhány feltöltési statisztika is elérhető.</w:t>
-      </w:r>
-    </w:p>
-    <w:p>
-      <w:r>
-        <w:rPr>
-          <w:color w:val="000000"/>
-          <w:lang w:val="hu-HU"/>
-        </w:rPr>
-        <w:t xml:space="preserve">Átnavigálhat viszont másik lapra is, ahol kategóriákba sorolva érhető el az összes felhasználó fényképe, vagy </w:t>
-      </w:r>
-      <w:r>
-        <w:rPr>
-          <w:color w:val="000000"/>
-          <w:lang w:val="hu-HU"/>
-        </w:rPr>
-        <w:t>egy harmadikra, ahol a legtöbb képpel rendelkező felhasználók kerültek kiemelésre, esetleg egy negyedikre, ahol a földrajzi elhelyezkedésük szerint vannak osztályozva a képek. Utóbbi alatt megtekinthetőek a legnépszerűbb úti célok is, tehát az olyan telepü</w:t>
-      </w:r>
-      <w:r>
-        <w:rPr>
-          <w:color w:val="000000"/>
-          <w:lang w:val="hu-HU"/>
-        </w:rPr>
-        <w:t>lések, amikbe a legtöbben utaztak el (ahol a legtöbb olyan kép készült, amit nem otthon lévő személyek csináltak). A képeket ki lehet választani, ilyenkor látszik a címük, leírásuk, a készítőjük, a helyük és lehetőség van értékelni őket. Az értékelés 1-5 c</w:t>
-      </w:r>
-      <w:r>
-        <w:rPr>
-          <w:color w:val="000000"/>
-          <w:lang w:val="hu-HU"/>
-        </w:rPr>
-        <w:t>sillaggal lehetséges. Egy felhasználó egy képet csak egyszer értékelhet, a sajátját egyszer sem. Ez a funkció például azért hasznos, mert így kategóriánként ki tudja emelni a rendszer a legjobb (vagy legalábbis legkedveltebb) képeket.</w:t>
-      </w:r>
-    </w:p>
-    <w:p>
-      <w:r>
-        <w:rPr>
-          <w:color w:val="000000"/>
-          <w:lang w:val="hu-HU"/>
-        </w:rPr>
-        <w:t>A képfeltöltésre viss</w:t>
-      </w:r>
-      <w:r>
-        <w:rPr>
-          <w:color w:val="000000"/>
-          <w:lang w:val="hu-HU"/>
-        </w:rPr>
-        <w:t xml:space="preserve">zatérve: ilyenkor a képen kívül kötelező megadni egy címet és legalább egy kategóriát is, de a leírás és a földrajzi hely </w:t>
+        <w:t>oldalt látja, ill. van lehetősége regisztrálni. Bejelentkezés után már mindenki felhasználónak számít és át lesz irányítva a saját profiljára. Innen lehetősége van szerkeszteni a saját adatait, feltölteni új képeket és módosítani a meglévőket. Néhány feltöltési statisztika is elérhető.</w:t>
+      </w:r>
+    </w:p>
+    <w:p>
+      <w:r>
+        <w:rPr>
+          <w:color w:val="000000"/>
+          <w:lang w:val="hu-HU"/>
+        </w:rPr>
+        <w:t>Átnavigálhat viszont másik lapra is, ahol kategóriákba sorolva érhető el az összes felhasználó fényképe, vagy egy harmadikra, ahol a legtöbb képpel rendelkező felhasználók kerültek kiemelésre, esetleg egy negyedikre, ahol a földrajzi elhelyezkedésük szerint vannak osztályozva a képek. Utóbbi alatt megtekinthetőek a legnépszerűbb úti célok is, tehát az olyan települések, amikbe a legtöbben utaztak el (ahol a legtöbb olyan kép készült, amit nem otthon lévő személyek csináltak). A képeket ki lehet választani, ilyenkor látszik a címük, leírásuk, a készítőjük, a helyük és lehetőség van értékelni őket. Az értékelés 1-5 csillaggal lehetséges. Egy felhasználó egy képet csak egyszer értékelhet, a sajátját egyszer sem. Ez a funkció például azért hasznos, mert így kategóriánként ki tudja emelni a rendszer a legjobb (vagy legalábbis legkedveltebb) képeket.</w:t>
+      </w:r>
+    </w:p>
+    <w:p>
+      <w:r>
+        <w:rPr>
+          <w:color w:val="000000"/>
+          <w:lang w:val="hu-HU"/>
+        </w:rPr>
+        <w:t xml:space="preserve">A képfeltöltésre visszatérve: ilyenkor a képen kívül kötelező megadni egy címet és legalább egy kategóriát is, de a leírás és a földrajzi hely </w:t>
       </w:r>
       <w:r>
         <w:rPr>
@@ -500,14 +421,7 @@
           <w:color w:val="000000"/>
           <w:lang w:val="hu-HU"/>
         </w:rPr>
-        <w:t xml:space="preserve"> ha le lett pontozva, így járt. Értelemszerűen a módosítás és</w:t>
-      </w:r>
-      <w:r>
-        <w:rPr>
-          <w:color w:val="000000"/>
-          <w:lang w:val="hu-HU"/>
-        </w:rPr>
-        <w:t xml:space="preserve"> törlés funkciók csak a feltöltő saját képein érhetők el.</w:t>
+        <w:t xml:space="preserve"> ha le lett pontozva, így járt. Értelemszerűen a módosítás és törlés funkciók csak a feltöltő saját képein érhetők el.</w:t>
       </w:r>
     </w:p>
     <w:p>
@@ -551,14 +465,7 @@
           <w:color w:val="000000"/>
           <w:lang w:val="hu-HU"/>
         </w:rPr>
-        <w:t xml:space="preserve">Felhasználók </w:t>
-      </w:r>
-      <w:r>
-        <w:rPr>
-          <w:color w:val="000000"/>
-          <w:lang w:val="hu-HU"/>
-        </w:rPr>
-        <w:t>regisztrálása, bejelentkeztetése</w:t>
+        <w:t>Felhasználók regisztrálása, bejelentkeztetése</w:t>
       </w:r>
     </w:p>
     <w:p>
@@ -720,14 +627,7 @@
           <w:color w:val="000000"/>
           <w:lang w:val="hu-HU"/>
         </w:rPr>
-        <w:t xml:space="preserve">Városok </w:t>
-      </w:r>
-      <w:r>
-        <w:rPr>
-          <w:color w:val="000000"/>
-          <w:lang w:val="hu-HU"/>
-        </w:rPr>
-        <w:t>arcai a feltöltött képek alapján</w:t>
+        <w:t>Városok arcai a feltöltött képek alapján</w:t>
       </w:r>
     </w:p>
     <w:p>
@@ -816,14 +716,7 @@
           <w:color w:val="000000"/>
           <w:lang w:val="hu-HU"/>
         </w:rPr>
-        <w:t>a módosított</w:t>
-      </w:r>
-      <w:r>
-        <w:rPr>
-          <w:color w:val="000000"/>
-          <w:lang w:val="hu-HU"/>
-        </w:rPr>
-        <w:t xml:space="preserve"> adatok frissüljenek azonnal a képernyőn</w:t>
+        <w:t>a módosított adatok frissüljenek azonnal a képernyőn</w:t>
       </w:r>
     </w:p>
     <w:p>
@@ -1109,15 +1002,7 @@
           <w:bCs/>
           <w:lang w:val="hu-HU"/>
         </w:rPr>
-        <w:t xml:space="preserve"> DFD</w:t>
-      </w:r>
-      <w:r>
-        <w:rPr>
-          <w:b/>
-          <w:bCs/>
-          <w:lang w:val="hu-HU"/>
-        </w:rPr>
-        <w:t>:</w:t>
+        <w:t xml:space="preserve"> DFD:</w:t>
       </w:r>
       <w:r>
         <w:rPr>
@@ -1241,15 +1126,7 @@
           <w:bCs/>
           <w:lang w:val="hu-HU"/>
         </w:rPr>
-        <w:t xml:space="preserve"> DFD: </w:t>
-      </w:r>
-      <w:r>
-        <w:rPr>
-          <w:b/>
-          <w:bCs/>
-          <w:lang w:val="hu-HU"/>
-        </w:rPr>
-        <w:t>Bejelentkezése</w:t>
+        <w:t xml:space="preserve"> DFD: Bejelentkezése</w:t>
       </w:r>
     </w:p>
     <w:p>
@@ -1359,15 +1236,7 @@
           <w:bCs/>
           <w:lang w:val="hu-HU"/>
         </w:rPr>
-        <w:t xml:space="preserve"> DFD: </w:t>
-      </w:r>
-      <w:r>
-        <w:rPr>
-          <w:b/>
-          <w:bCs/>
-          <w:lang w:val="hu-HU"/>
-        </w:rPr>
-        <w:t>Értékelés</w:t>
+        <w:t xml:space="preserve"> DFD: Értékelés</w:t>
       </w:r>
     </w:p>
     <w:p>
@@ -1485,15 +1354,7 @@
           <w:bCs/>
           <w:lang w:val="hu-HU"/>
         </w:rPr>
-        <w:t xml:space="preserve">: </w:t>
-      </w:r>
-      <w:r>
-        <w:rPr>
-          <w:b/>
-          <w:bCs/>
-          <w:lang w:val="hu-HU"/>
-        </w:rPr>
-        <w:t>Fényképalbum</w:t>
+        <w:t>: Fényképalbum</w:t>
       </w:r>
     </w:p>
     <w:p>
@@ -1631,15 +1492,7 @@
           <w:bCs/>
           <w:lang w:val="hu-HU"/>
         </w:rPr>
-        <w:t xml:space="preserve"> DFD: </w:t>
-      </w:r>
-      <w:r>
-        <w:rPr>
-          <w:b/>
-          <w:bCs/>
-          <w:lang w:val="hu-HU"/>
-        </w:rPr>
-        <w:t>Földrajzi hely</w:t>
+        <w:t xml:space="preserve"> DFD: Földrajzi hely</w:t>
       </w:r>
     </w:p>
     <w:p>
@@ -2913,7 +2766,7 @@
               <w:rPr>
                 <w:lang w:val="hu-HU"/>
               </w:rPr>
-              <w:t>Id</w:t>
+              <w:t>Email</w:t>
             </w:r>
           </w:p>
         </w:tc>
@@ -2933,13 +2786,7 @@
               <w:rPr>
                 <w:lang w:val="hu-HU"/>
               </w:rPr>
-              <w:t>Number (</w:t>
-            </w:r>
-            <w:r>
-              <w:rPr>
-                <w:lang w:val="hu-HU"/>
-              </w:rPr>
-              <w:t>10)</w:t>
+              <w:t>VARCHAR2(50)</w:t>
             </w:r>
           </w:p>
         </w:tc>
@@ -2950,11 +2797,16 @@
             <w:vAlign w:val="center"/>
           </w:tcPr>
           <w:p>
-            <w:r>
-              <w:rPr>
-                <w:lang w:val="hu-HU"/>
-              </w:rPr>
-              <w:t>Egyedi azonosító, elsődleges kulcs</w:t>
+            <w:pPr>
+              <w:rPr>
+                <w:lang w:val="hu-HU"/>
+              </w:rPr>
+            </w:pPr>
+            <w:r>
+              <w:rPr>
+                <w:lang w:val="hu-HU"/>
+              </w:rPr>
+              <w:t>E-mail cím</w:t>
             </w:r>
           </w:p>
         </w:tc>
@@ -2967,55 +2819,45 @@
         <w:tc>
           <w:tcPr>
             <w:tcW w:w="2272" w:type="dxa"/>
-            <w:shd w:val="clear" w:color="auto" w:fill="auto"/>
-            <w:vAlign w:val="center"/>
-          </w:tcPr>
-          <w:p>
-            <w:r>
-              <w:rPr>
-                <w:lang w:val="hu-HU"/>
-              </w:rPr>
-              <w:t>Email</w:t>
+            <w:tcBorders>
+              <w:top w:val="nil"/>
+            </w:tcBorders>
+            <w:shd w:val="clear" w:color="auto" w:fill="auto"/>
+            <w:vAlign w:val="center"/>
+          </w:tcPr>
+          <w:p>
+            <w:r>
+              <w:t>Password</w:t>
             </w:r>
           </w:p>
         </w:tc>
         <w:tc>
           <w:tcPr>
             <w:tcW w:w="3060" w:type="dxa"/>
-            <w:shd w:val="clear" w:color="auto" w:fill="auto"/>
-            <w:vAlign w:val="center"/>
-          </w:tcPr>
-          <w:p>
-            <w:pPr>
-              <w:rPr>
-                <w:lang w:val="hu-HU"/>
-              </w:rPr>
-            </w:pPr>
-            <w:r>
-              <w:rPr>
-                <w:lang w:val="hu-HU"/>
-              </w:rPr>
-              <w:t>VARCHAR2(50)</w:t>
+            <w:tcBorders>
+              <w:top w:val="nil"/>
+            </w:tcBorders>
+            <w:shd w:val="clear" w:color="auto" w:fill="auto"/>
+            <w:vAlign w:val="center"/>
+          </w:tcPr>
+          <w:p>
+            <w:r>
+              <w:t>VARCHAR2(30)</w:t>
             </w:r>
           </w:p>
         </w:tc>
         <w:tc>
           <w:tcPr>
             <w:tcW w:w="5035" w:type="dxa"/>
-            <w:shd w:val="clear" w:color="auto" w:fill="auto"/>
-            <w:vAlign w:val="center"/>
-          </w:tcPr>
-          <w:p>
-            <w:pPr>
-              <w:rPr>
-                <w:lang w:val="hu-HU"/>
-              </w:rPr>
-            </w:pPr>
-            <w:r>
-              <w:rPr>
-                <w:lang w:val="hu-HU"/>
-              </w:rPr>
-              <w:t>E-mail cím</w:t>
+            <w:tcBorders>
+              <w:top w:val="nil"/>
+            </w:tcBorders>
+            <w:shd w:val="clear" w:color="auto" w:fill="auto"/>
+            <w:vAlign w:val="center"/>
+          </w:tcPr>
+          <w:p>
+            <w:r>
+              <w:t>Jelszó</w:t>
             </w:r>
           </w:p>
         </w:tc>
@@ -3036,7 +2878,7 @@
           </w:tcPr>
           <w:p>
             <w:r>
-              <w:t>Password</w:t>
+              <w:t>Nick</w:t>
             </w:r>
           </w:p>
         </w:tc>
@@ -3051,7 +2893,7 @@
           </w:tcPr>
           <w:p>
             <w:r>
-              <w:t>VARCHAR2(30)</w:t>
+              <w:t>VARCHAR2(20)</w:t>
             </w:r>
           </w:p>
         </w:tc>
@@ -3066,7 +2908,10 @@
           </w:tcPr>
           <w:p>
             <w:r>
-              <w:t>Jelszó</w:t>
+              <w:t>Nicknév</w:t>
+            </w:r>
+            <w:r>
+              <w:t>, elsődleges kulcs</w:t>
             </w:r>
           </w:p>
         </w:tc>
@@ -3087,7 +2932,7 @@
           </w:tcPr>
           <w:p>
             <w:r>
-              <w:t>Nick</w:t>
+              <w:t>Fullname</w:t>
             </w:r>
           </w:p>
         </w:tc>
@@ -3102,7 +2947,7 @@
           </w:tcPr>
           <w:p>
             <w:r>
-              <w:t>VARCHAR2(20)</w:t>
+              <w:t>VARCHAR2(50)</w:t>
             </w:r>
           </w:p>
         </w:tc>
@@ -3117,7 +2962,7 @@
           </w:tcPr>
           <w:p>
             <w:r>
-              <w:t>Nicknév</w:t>
+              <w:t>Teljes név</w:t>
             </w:r>
           </w:p>
         </w:tc>
@@ -3139,7 +2984,7 @@
           <w:p>
             <w:r>
               <w:lastRenderedPageBreak/>
-              <w:t>Fullname</w:t>
+              <w:t>Location</w:t>
             </w:r>
           </w:p>
         </w:tc>
@@ -3154,7 +2999,10 @@
           </w:tcPr>
           <w:p>
             <w:r>
-              <w:t>VARCHAR2(50)</w:t>
+              <w:t>NUMBER (</w:t>
+            </w:r>
+            <w:r>
+              <w:t>7)</w:t>
             </w:r>
           </w:p>
         </w:tc>
@@ -3169,64 +3017,7 @@
           </w:tcPr>
           <w:p>
             <w:r>
-              <w:t>Teljes név</w:t>
-            </w:r>
-          </w:p>
-        </w:tc>
-      </w:tr>
-      <w:tr>
-        <w:trPr>
-          <w:trHeight w:val="439"/>
-          <w:jc w:val="center"/>
-        </w:trPr>
-        <w:tc>
-          <w:tcPr>
-            <w:tcW w:w="2272" w:type="dxa"/>
-            <w:tcBorders>
-              <w:top w:val="nil"/>
-            </w:tcBorders>
-            <w:shd w:val="clear" w:color="auto" w:fill="auto"/>
-            <w:vAlign w:val="center"/>
-          </w:tcPr>
-          <w:p>
-            <w:r>
-              <w:t>Location</w:t>
-            </w:r>
-          </w:p>
-        </w:tc>
-        <w:tc>
-          <w:tcPr>
-            <w:tcW w:w="3060" w:type="dxa"/>
-            <w:tcBorders>
-              <w:top w:val="nil"/>
-            </w:tcBorders>
-            <w:shd w:val="clear" w:color="auto" w:fill="auto"/>
-            <w:vAlign w:val="center"/>
-          </w:tcPr>
-          <w:p>
-            <w:r>
-              <w:t>NUMBER (</w:t>
-            </w:r>
-            <w:r>
-              <w:t>7)</w:t>
-            </w:r>
-          </w:p>
-        </w:tc>
-        <w:tc>
-          <w:tcPr>
-            <w:tcW w:w="5035" w:type="dxa"/>
-            <w:tcBorders>
-              <w:top w:val="nil"/>
-            </w:tcBorders>
-            <w:shd w:val="clear" w:color="auto" w:fill="auto"/>
-            <w:vAlign w:val="center"/>
-          </w:tcPr>
-          <w:p>
-            <w:r>
-              <w:t xml:space="preserve">A felhasználó lakhelye, külső kulcs a </w:t>
-            </w:r>
-            <w:r>
-              <w:t>Settlements.Id-hoz</w:t>
+              <w:t>A felhasználó lakhelye, külső kulcs a Settlements.Id-hoz</w:t>
             </w:r>
           </w:p>
         </w:tc>
@@ -3461,7 +3252,7 @@
               <w:rPr>
                 <w:lang w:val="hu-HU"/>
               </w:rPr>
-              <w:t>Title</w:t>
+              <w:t>Author</w:t>
             </w:r>
           </w:p>
         </w:tc>
@@ -3476,7 +3267,7 @@
               <w:rPr>
                 <w:lang w:val="hu-HU"/>
               </w:rPr>
-              <w:t>VARCHAR2(30)</w:t>
+              <w:t>VARCHAR2(20)</w:t>
             </w:r>
           </w:p>
         </w:tc>
@@ -3496,7 +3287,13 @@
               <w:rPr>
                 <w:lang w:val="hu-HU"/>
               </w:rPr>
-              <w:t>A kép címe</w:t>
+              <w:t xml:space="preserve">A kép készítője, </w:t>
+            </w:r>
+            <w:r>
+              <w:rPr>
+                <w:lang w:val="hu-HU"/>
+              </w:rPr>
+              <w:t>külső kulcs a Users.Nick-hez</w:t>
             </w:r>
           </w:p>
         </w:tc>
@@ -3509,45 +3306,55 @@
         <w:tc>
           <w:tcPr>
             <w:tcW w:w="2272" w:type="dxa"/>
-            <w:tcBorders>
-              <w:top w:val="nil"/>
-            </w:tcBorders>
-            <w:shd w:val="clear" w:color="auto" w:fill="auto"/>
-            <w:vAlign w:val="center"/>
-          </w:tcPr>
-          <w:p>
-            <w:r>
-              <w:t>Description</w:t>
+            <w:shd w:val="clear" w:color="auto" w:fill="auto"/>
+            <w:vAlign w:val="center"/>
+          </w:tcPr>
+          <w:p>
+            <w:pPr>
+              <w:rPr>
+                <w:lang w:val="hu-HU"/>
+              </w:rPr>
+            </w:pPr>
+            <w:r>
+              <w:rPr>
+                <w:lang w:val="hu-HU"/>
+              </w:rPr>
+              <w:t>Title</w:t>
             </w:r>
           </w:p>
         </w:tc>
         <w:tc>
           <w:tcPr>
             <w:tcW w:w="3060" w:type="dxa"/>
-            <w:tcBorders>
-              <w:top w:val="nil"/>
-            </w:tcBorders>
-            <w:shd w:val="clear" w:color="auto" w:fill="auto"/>
-            <w:vAlign w:val="center"/>
-          </w:tcPr>
-          <w:p>
-            <w:r>
-              <w:t>VARCHAR2(150)</w:t>
+            <w:shd w:val="clear" w:color="auto" w:fill="auto"/>
+            <w:vAlign w:val="center"/>
+          </w:tcPr>
+          <w:p>
+            <w:r>
+              <w:rPr>
+                <w:lang w:val="hu-HU"/>
+              </w:rPr>
+              <w:t>VARCHAR2(30)</w:t>
             </w:r>
           </w:p>
         </w:tc>
         <w:tc>
           <w:tcPr>
             <w:tcW w:w="5035" w:type="dxa"/>
-            <w:tcBorders>
-              <w:top w:val="nil"/>
-            </w:tcBorders>
-            <w:shd w:val="clear" w:color="auto" w:fill="auto"/>
-            <w:vAlign w:val="center"/>
-          </w:tcPr>
-          <w:p>
-            <w:r>
-              <w:t>Rövid leírás a képhez</w:t>
+            <w:shd w:val="clear" w:color="auto" w:fill="auto"/>
+            <w:vAlign w:val="center"/>
+          </w:tcPr>
+          <w:p>
+            <w:pPr>
+              <w:rPr>
+                <w:lang w:val="hu-HU"/>
+              </w:rPr>
+            </w:pPr>
+            <w:r>
+              <w:rPr>
+                <w:lang w:val="hu-HU"/>
+              </w:rPr>
+              <w:t>A kép címe</w:t>
             </w:r>
           </w:p>
         </w:tc>
@@ -3568,7 +3375,7 @@
           </w:tcPr>
           <w:p>
             <w:r>
-              <w:t>Location</w:t>
+              <w:t>Description</w:t>
             </w:r>
           </w:p>
         </w:tc>
@@ -3583,10 +3390,7 @@
           </w:tcPr>
           <w:p>
             <w:r>
-              <w:t>NUMBER (</w:t>
-            </w:r>
-            <w:r>
-              <w:t>7)</w:t>
+              <w:t>VARCHAR2(150)</w:t>
             </w:r>
           </w:p>
         </w:tc>
@@ -3601,10 +3405,58 @@
           </w:tcPr>
           <w:p>
             <w:r>
-              <w:t xml:space="preserve">A kép </w:t>
-            </w:r>
-            <w:r>
-              <w:t>készítésének helye, külső kulcs a Settlements.Id-hoz</w:t>
+              <w:t>Rövid leírás a képhez</w:t>
+            </w:r>
+          </w:p>
+        </w:tc>
+      </w:tr>
+      <w:tr>
+        <w:trPr>
+          <w:trHeight w:val="439"/>
+          <w:jc w:val="center"/>
+        </w:trPr>
+        <w:tc>
+          <w:tcPr>
+            <w:tcW w:w="2272" w:type="dxa"/>
+            <w:tcBorders>
+              <w:top w:val="nil"/>
+            </w:tcBorders>
+            <w:shd w:val="clear" w:color="auto" w:fill="auto"/>
+            <w:vAlign w:val="center"/>
+          </w:tcPr>
+          <w:p>
+            <w:r>
+              <w:t>Location</w:t>
+            </w:r>
+          </w:p>
+        </w:tc>
+        <w:tc>
+          <w:tcPr>
+            <w:tcW w:w="3060" w:type="dxa"/>
+            <w:tcBorders>
+              <w:top w:val="nil"/>
+            </w:tcBorders>
+            <w:shd w:val="clear" w:color="auto" w:fill="auto"/>
+            <w:vAlign w:val="center"/>
+          </w:tcPr>
+          <w:p>
+            <w:r>
+              <w:t>NUMBER (7)</w:t>
+            </w:r>
+          </w:p>
+        </w:tc>
+        <w:tc>
+          <w:tcPr>
+            <w:tcW w:w="5035" w:type="dxa"/>
+            <w:tcBorders>
+              <w:top w:val="nil"/>
+            </w:tcBorders>
+            <w:shd w:val="clear" w:color="auto" w:fill="auto"/>
+            <w:vAlign w:val="center"/>
+          </w:tcPr>
+          <w:p>
+            <w:r>
+              <w:t>A kép készítésének helye, külső kulcs a Settlements.Id-hoz</w:t>
             </w:r>
           </w:p>
         </w:tc>
@@ -4073,6 +3925,9 @@
             <w:r>
               <w:t>User</w:t>
             </w:r>
+            <w:r>
+              <w:t>nick</w:t>
+            </w:r>
           </w:p>
         </w:tc>
         <w:tc>
@@ -4089,13 +3944,25 @@
               <w:rPr>
                 <w:lang w:val="hu-HU"/>
               </w:rPr>
-              <w:t>NUMBER (</w:t>
-            </w:r>
-            <w:r>
-              <w:rPr>
-                <w:lang w:val="hu-HU"/>
-              </w:rPr>
-              <w:t>10)</w:t>
+              <w:t>VARCHAR2</w:t>
+            </w:r>
+            <w:r>
+              <w:rPr>
+                <w:lang w:val="hu-HU"/>
+              </w:rPr>
+              <w:t>(</w:t>
+            </w:r>
+            <w:r>
+              <w:rPr>
+                <w:lang w:val="hu-HU"/>
+              </w:rPr>
+              <w:t>20</w:t>
+            </w:r>
+            <w:r>
+              <w:rPr>
+                <w:lang w:val="hu-HU"/>
+              </w:rPr>
+              <w:t>)</w:t>
             </w:r>
           </w:p>
         </w:tc>
@@ -4116,7 +3983,19 @@
               <w:rPr>
                 <w:lang w:val="hu-HU"/>
               </w:rPr>
-              <w:t>külső kulcs a Users.Id-hez</w:t>
+              <w:t>külső kulcs a Users.</w:t>
+            </w:r>
+            <w:r>
+              <w:rPr>
+                <w:lang w:val="hu-HU"/>
+              </w:rPr>
+              <w:t>Nick</w:t>
+            </w:r>
+            <w:r>
+              <w:rPr>
+                <w:lang w:val="hu-HU"/>
+              </w:rPr>
+              <w:t>-hez</w:t>
             </w:r>
           </w:p>
         </w:tc>
@@ -4266,13 +4145,7 @@
               <w:rPr>
                 <w:lang w:val="hu-HU"/>
               </w:rPr>
-              <w:t xml:space="preserve">A </w:t>
-            </w:r>
-            <w:r>
-              <w:rPr>
-                <w:lang w:val="hu-HU"/>
-              </w:rPr>
-              <w:t>település azonosítója, elsődleges kulcs</w:t>
+              <w:t>A település azonosítója, elsődleges kulcs</w:t>
             </w:r>
           </w:p>
         </w:tc>
@@ -4779,13 +4652,7 @@
       </w:pPr>
       <w:r>
         <w:lastRenderedPageBreak/>
-        <w:t>E</w:t>
-      </w:r>
-      <w:r>
-        <w:t>g</w:t>
-      </w:r>
-      <w:r>
-        <w:t>yed-esemény mátrix:</w:t>
+        <w:t>Egyed-esemény mátrix:</w:t>
       </w:r>
     </w:p>
     <w:p>
@@ -6024,8 +5891,6 @@
                 <w:lang w:val="hu-HU" w:eastAsia="hu-HU"/>
               </w:rPr>
             </w:pPr>
-            <w:bookmarkStart w:id="3" w:name="_GoBack"/>
-            <w:bookmarkEnd w:id="3"/>
             <w:r>
               <w:rPr>
                 <w:rFonts w:ascii="Calibri" w:eastAsia="Times New Roman" w:hAnsi="Calibri" w:cs="Times New Roman"/>
@@ -6386,18 +6251,7 @@
                 <w:szCs w:val="22"/>
                 <w:lang w:val="hu-HU" w:eastAsia="hu-HU"/>
               </w:rPr>
-              <w:t>Kép</w:t>
-            </w:r>
-            <w:r>
-              <w:rPr>
-                <w:rFonts w:ascii="Calibri" w:eastAsia="Times New Roman" w:hAnsi="Calibri" w:cs="Times New Roman"/>
-                <w:b/>
-                <w:color w:val="000000"/>
-                <w:sz w:val="22"/>
-                <w:szCs w:val="22"/>
-                <w:lang w:val="hu-HU" w:eastAsia="hu-HU"/>
-              </w:rPr>
-              <w:t>ek keresése</w:t>
+              <w:t>Képek keresése</w:t>
             </w:r>
           </w:p>
         </w:tc>
@@ -7659,27 +7513,9 @@
   </w:num>
   <w:num w:numId="4">
     <w:abstractNumId w:val="0"/>
-    <w:lvlOverride w:ilvl="0"/>
-    <w:lvlOverride w:ilvl="1"/>
-    <w:lvlOverride w:ilvl="2"/>
-    <w:lvlOverride w:ilvl="3"/>
-    <w:lvlOverride w:ilvl="4"/>
-    <w:lvlOverride w:ilvl="5"/>
-    <w:lvlOverride w:ilvl="6"/>
-    <w:lvlOverride w:ilvl="7"/>
-    <w:lvlOverride w:ilvl="8"/>
   </w:num>
   <w:num w:numId="5">
     <w:abstractNumId w:val="4"/>
-    <w:lvlOverride w:ilvl="0"/>
-    <w:lvlOverride w:ilvl="1"/>
-    <w:lvlOverride w:ilvl="2"/>
-    <w:lvlOverride w:ilvl="3"/>
-    <w:lvlOverride w:ilvl="4"/>
-    <w:lvlOverride w:ilvl="5"/>
-    <w:lvlOverride w:ilvl="6"/>
-    <w:lvlOverride w:ilvl="7"/>
-    <w:lvlOverride w:ilvl="8"/>
   </w:num>
 </w:numbering>
 </file>
@@ -7851,7 +7687,7 @@
     <w:lsdException w:name="Table Web 2" w:semiHidden="1" w:unhideWhenUsed="1"/>
     <w:lsdException w:name="Table Web 3" w:semiHidden="1" w:unhideWhenUsed="1"/>
     <w:lsdException w:name="Balloon Text" w:semiHidden="1" w:unhideWhenUsed="1"/>
-    <w:lsdException w:name="Table Grid" w:semiHidden="1" w:uiPriority="39" w:unhideWhenUsed="1"/>
+    <w:lsdException w:name="Table Grid" w:uiPriority="39"/>
     <w:lsdException w:name="Table Theme" w:semiHidden="1" w:unhideWhenUsed="1"/>
     <w:lsdException w:name="Placeholder Text" w:semiHidden="1"/>
     <w:lsdException w:name="No Spacing" w:uiPriority="1" w:qFormat="1"/>

</xml_diff>